<commit_message>
Updated 'impact-story-map' and added the API goals canvas.
</commit_message>
<xml_diff>
--- a/packages/bdd/docs/requirements/impact-story-map.docx
+++ b/packages/bdd/docs/requirements/impact-story-map.docx
@@ -166,13 +166,8 @@
         <w:t>comparisons</w:t>
       </w:r>
       <w:r>
-        <w:t xml:space="preserve"> of </w:t>
-      </w:r>
-      <w:proofErr w:type="gramStart"/>
-      <w:r>
-        <w:t>prices</w:t>
-      </w:r>
-      <w:proofErr w:type="gramEnd"/>
+        <w:t xml:space="preserve"> of prices</w:t>
+      </w:r>
     </w:p>
     <w:p>
       <w:pPr>
@@ -202,7 +197,7 @@
         <w:t xml:space="preserve">: </w:t>
       </w:r>
       <w:r>
-        <w:t>Display gold prices from various jewelers</w:t>
+        <w:t>Display gold price from various jewelers</w:t>
       </w:r>
     </w:p>
     <w:p>
@@ -229,10 +224,13 @@
         <w:t xml:space="preserve"> </w:t>
       </w:r>
       <w:r>
-        <w:t xml:space="preserve">Latest </w:t>
-      </w:r>
-      <w:r>
-        <w:t>prices from each website</w:t>
+        <w:t>View l</w:t>
+      </w:r>
+      <w:r>
+        <w:t xml:space="preserve">atest </w:t>
+      </w:r>
+      <w:r>
+        <w:t>price</w:t>
       </w:r>
     </w:p>
     <w:p>
@@ -291,13 +289,8 @@
         <w:t xml:space="preserve">notified </w:t>
       </w:r>
       <w:r>
-        <w:t xml:space="preserve">when prices </w:t>
-      </w:r>
-      <w:proofErr w:type="gramStart"/>
-      <w:r>
-        <w:t>change</w:t>
-      </w:r>
-      <w:proofErr w:type="gramEnd"/>
+        <w:t>when prices change</w:t>
+      </w:r>
     </w:p>
     <w:p>
       <w:pPr>
@@ -336,13 +329,8 @@
         <w:t>mail</w:t>
       </w:r>
       <w:r>
-        <w:t xml:space="preserve"> </w:t>
-      </w:r>
-      <w:proofErr w:type="gramStart"/>
-      <w:r>
-        <w:t>alert</w:t>
-      </w:r>
-      <w:proofErr w:type="gramEnd"/>
+        <w:t xml:space="preserve"> alert</w:t>
+      </w:r>
     </w:p>
     <w:p>
       <w:pPr>

</xml_diff>